<commit_message>
Documento completo, diagramas standard, diagrama E/R corregido
</commit_message>
<xml_diff>
--- a/P04/reporte_P03_creacion_db.docx
+++ b/P04/reporte_P03_creacion_db.docx
@@ -1,6 +1,6 @@
 
 <file path=word/document.xml><?xml version="1.0" encoding="utf-8"?>
-<w:document xmlns:wpc="http://schemas.microsoft.com/office/word/2010/wordprocessingCanvas" xmlns:mc="http://schemas.openxmlformats.org/markup-compatibility/2006" xmlns:o="urn:schemas-microsoft-com:office:office" xmlns:r="http://schemas.openxmlformats.org/officeDocument/2006/relationships" xmlns:m="http://schemas.openxmlformats.org/officeDocument/2006/math" xmlns:v="urn:schemas-microsoft-com:vml" xmlns:wp14="http://schemas.microsoft.com/office/word/2010/wordprocessingDrawing" xmlns:wp="http://schemas.openxmlformats.org/drawingml/2006/wordprocessingDrawing" xmlns:w10="urn:schemas-microsoft-com:office:word" xmlns:w="http://schemas.openxmlformats.org/wordprocessingml/2006/main" xmlns:w14="http://schemas.microsoft.com/office/word/2010/wordml" xmlns:w15="http://schemas.microsoft.com/office/word/2012/wordml" xmlns:wpg="http://schemas.microsoft.com/office/word/2010/wordprocessingGroup" xmlns:wpi="http://schemas.microsoft.com/office/word/2010/wordprocessingInk" xmlns:wne="http://schemas.microsoft.com/office/word/2006/wordml" xmlns:wps="http://schemas.microsoft.com/office/word/2010/wordprocessingShape" mc:Ignorable="w14 w15 wp14">
+<w:document xmlns:wpc="http://schemas.microsoft.com/office/word/2010/wordprocessingCanvas" xmlns:cx="http://schemas.microsoft.com/office/drawing/2014/chartex" xmlns:cx1="http://schemas.microsoft.com/office/drawing/2015/9/8/chartex" xmlns:cx2="http://schemas.microsoft.com/office/drawing/2015/10/21/chartex" xmlns:mc="http://schemas.openxmlformats.org/markup-compatibility/2006" xmlns:o="urn:schemas-microsoft-com:office:office" xmlns:r="http://schemas.openxmlformats.org/officeDocument/2006/relationships" xmlns:m="http://schemas.openxmlformats.org/officeDocument/2006/math" xmlns:v="urn:schemas-microsoft-com:vml" xmlns:wp14="http://schemas.microsoft.com/office/word/2010/wordprocessingDrawing" xmlns:wp="http://schemas.openxmlformats.org/drawingml/2006/wordprocessingDrawing" xmlns:w10="urn:schemas-microsoft-com:office:word" xmlns:w="http://schemas.openxmlformats.org/wordprocessingml/2006/main" xmlns:w14="http://schemas.microsoft.com/office/word/2010/wordml" xmlns:w15="http://schemas.microsoft.com/office/word/2012/wordml" xmlns:w16se="http://schemas.microsoft.com/office/word/2015/wordml/symex" xmlns:wpg="http://schemas.microsoft.com/office/word/2010/wordprocessingGroup" xmlns:wpi="http://schemas.microsoft.com/office/word/2010/wordprocessingInk" xmlns:wne="http://schemas.microsoft.com/office/word/2006/wordml" xmlns:wps="http://schemas.microsoft.com/office/word/2010/wordprocessingShape" mc:Ignorable="w14 w15 w16se wp14">
   <w:body>
     <w:sdt>
       <w:sdtPr>
@@ -1210,19 +1210,7 @@
           <w:b/>
         </w:rPr>
         <w:lastRenderedPageBreak/>
-        <w:t xml:space="preserve">CASO </w:t>
-      </w:r>
-      <w:r>
-        <w:rPr>
-          <w:b/>
-        </w:rPr>
-        <w:t>1.3</w:t>
-      </w:r>
-      <w:r>
-        <w:rPr>
-          <w:b/>
-        </w:rPr>
-        <w:t>:</w:t>
+        <w:t>CASO 1.3:</w:t>
       </w:r>
       <w:r>
         <w:rPr>
@@ -1282,8 +1270,8 @@
             <v:path o:extrusionok="f" gradientshapeok="t" o:connecttype="rect"/>
             <o:lock v:ext="edit" aspectratio="t"/>
           </v:shapetype>
-          <v:shape id="_x0000_i1025" type="#_x0000_t75" style="width:473.6pt;height:365.55pt">
-            <v:imagedata r:id="rId13" o:title="Practica4_Bibliotecas_v2"/>
+          <v:shape id="_x0000_i1028" type="#_x0000_t75" style="width:529.05pt;height:373.3pt">
+            <v:imagedata r:id="rId13" o:title="Practica4_Bibliotecas_v3"/>
           </v:shape>
         </w:pict>
       </w:r>
@@ -1296,42 +1284,22 @@
           <w:sz w:val="20"/>
         </w:rPr>
       </w:pPr>
+      <w:bookmarkStart w:id="0" w:name="_GoBack"/>
+      <w:bookmarkEnd w:id="0"/>
       <w:r>
         <w:rPr>
           <w:b/>
           <w:i/>
           <w:sz w:val="20"/>
         </w:rPr>
-        <w:t>C3</w:t>
-      </w:r>
-      <w:r>
-        <w:rPr>
-          <w:b/>
+        <w:t xml:space="preserve">C3. </w:t>
+      </w:r>
+      <w:r>
+        <w:rPr>
           <w:i/>
           <w:sz w:val="20"/>
         </w:rPr>
-        <w:t xml:space="preserve">. </w:t>
-      </w:r>
-      <w:r>
-        <w:rPr>
-          <w:i/>
-          <w:sz w:val="20"/>
-        </w:rPr>
-        <w:t>Modelo</w:t>
-      </w:r>
-      <w:r>
-        <w:rPr>
-          <w:i/>
-          <w:sz w:val="20"/>
-        </w:rPr>
-        <w:t xml:space="preserve"> conceptual del CASO 1.3</w:t>
-      </w:r>
-      <w:r>
-        <w:rPr>
-          <w:i/>
-          <w:sz w:val="20"/>
-        </w:rPr>
-        <w:t>.</w:t>
+        <w:t>Modelo conceptual del CASO 1.3.</w:t>
       </w:r>
     </w:p>
     <w:p>
@@ -1396,54 +1364,11 @@
           <w:szCs w:val="26"/>
           <w:lang w:eastAsia="es-MX"/>
         </w:rPr>
-        <w:drawing>
-          <wp:inline distT="0" distB="0" distL="0" distR="0">
-            <wp:extent cx="5612130" cy="7361244"/>
-            <wp:effectExtent l="0" t="0" r="7620" b="0"/>
-            <wp:docPr id="18" name="Imagen 18" descr="C:\Users\Alan\Documents\GitHub\Data_Bases\P04\Biblioteca.jpg"/>
-            <wp:cNvGraphicFramePr>
-              <a:graphicFrameLocks xmlns:a="http://schemas.openxmlformats.org/drawingml/2006/main" noChangeAspect="1"/>
-            </wp:cNvGraphicFramePr>
-            <a:graphic xmlns:a="http://schemas.openxmlformats.org/drawingml/2006/main">
-              <a:graphicData uri="http://schemas.openxmlformats.org/drawingml/2006/picture">
-                <pic:pic xmlns:pic="http://schemas.openxmlformats.org/drawingml/2006/picture">
-                  <pic:nvPicPr>
-                    <pic:cNvPr id="0" name="Picture 9" descr="C:\Users\Alan\Documents\GitHub\Data_Bases\P04\Biblioteca.jpg"/>
-                    <pic:cNvPicPr>
-                      <a:picLocks noChangeAspect="1" noChangeArrowheads="1"/>
-                    </pic:cNvPicPr>
-                  </pic:nvPicPr>
-                  <pic:blipFill>
-                    <a:blip r:embed="rId14">
-                      <a:extLst>
-                        <a:ext uri="{28A0092B-C50C-407E-A947-70E740481C1C}">
-                          <a14:useLocalDpi xmlns:a14="http://schemas.microsoft.com/office/drawing/2010/main" val="0"/>
-                        </a:ext>
-                      </a:extLst>
-                    </a:blip>
-                    <a:srcRect/>
-                    <a:stretch>
-                      <a:fillRect/>
-                    </a:stretch>
-                  </pic:blipFill>
-                  <pic:spPr bwMode="auto">
-                    <a:xfrm>
-                      <a:off x="0" y="0"/>
-                      <a:ext cx="5612130" cy="7361244"/>
-                    </a:xfrm>
-                    <a:prstGeom prst="rect">
-                      <a:avLst/>
-                    </a:prstGeom>
-                    <a:noFill/>
-                    <a:ln>
-                      <a:noFill/>
-                    </a:ln>
-                  </pic:spPr>
-                </pic:pic>
-              </a:graphicData>
-            </a:graphic>
-          </wp:inline>
-        </w:drawing>
+        <w:pict>
+          <v:shape id="_x0000_i1026" type="#_x0000_t75" style="width:441.35pt;height:578.85pt">
+            <v:imagedata r:id="rId14" o:title="Biblioteca_standard"/>
+          </v:shape>
+        </w:pict>
       </w:r>
     </w:p>
     <w:p>
@@ -1493,6 +1418,45 @@
         <w:t>Conclusiones:</w:t>
       </w:r>
     </w:p>
+    <w:p/>
+    <w:p>
+      <w:pPr>
+        <w:ind w:firstLine="708"/>
+        <w:rPr>
+          <w:b/>
+        </w:rPr>
+      </w:pPr>
+      <w:r>
+        <w:rPr>
+          <w:b/>
+        </w:rPr>
+        <w:t>Moreno Tagle Raphael Iván</w:t>
+      </w:r>
+      <w:r>
+        <w:rPr>
+          <w:b/>
+        </w:rPr>
+        <w:t>.</w:t>
+      </w:r>
+    </w:p>
+    <w:p>
+      <w:pPr>
+        <w:ind w:firstLine="708"/>
+        <w:jc w:val="both"/>
+      </w:pPr>
+      <w:r>
+        <w:t>El realizar los diagramas ayuda muchísimo para tener más claro los conceptos de teoría y poder aplicarlos de forma indicada. Son una herramienta esencial para poder tener en claro cuál va ser la estructura de la base de datos que se quiere lograr.</w:t>
+      </w:r>
+    </w:p>
+    <w:p>
+      <w:pPr>
+        <w:jc w:val="both"/>
+      </w:pPr>
+      <w:r>
+        <w:t>Al principio tenía muchas dudas sobre ciertos conceptos y como se podían aplicar, pero después de ésta práctica tengo todo mucho más en claro y estoy ansioso por programar los diseños que hemos hecho.</w:t>
+      </w:r>
+    </w:p>
+    <w:p/>
     <w:p>
       <w:pPr>
         <w:rPr>
@@ -1506,12 +1470,25 @@
         <w:rPr>
           <w:b/>
         </w:rPr>
-        <w:t>Rodríguez García Alan Julian</w:t>
+        <w:t xml:space="preserve">Rodríguez García Alan </w:t>
+      </w:r>
+      <w:r>
+        <w:rPr>
+          <w:b/>
+        </w:rPr>
+        <w:t>Julián</w:t>
+      </w:r>
+      <w:r>
+        <w:rPr>
+          <w:b/>
+        </w:rPr>
+        <w:t>.</w:t>
       </w:r>
     </w:p>
     <w:p>
       <w:pPr>
         <w:ind w:firstLine="708"/>
+        <w:jc w:val="both"/>
       </w:pPr>
       <w:r>
         <w:t xml:space="preserve">Esta práctica estuvo sumamente interesante pues, a pesar de que no programamos o no tuvimos que utilizar la computadora más que para crear los diagramas, he aprendido demasiado, pues en verdad con este tipo de ejercicios aprovechamos todos los conceptos y los llevamos a la práctica para comprenderlos mejor. </w:t>
@@ -1520,6 +1497,7 @@
     <w:p>
       <w:pPr>
         <w:ind w:firstLine="708"/>
+        <w:jc w:val="both"/>
       </w:pPr>
       <w:r>
         <w:t>Aunque para mí es un tanto tardado el realizar los diagramas, es grato el trabajar en equipo y obtener casi los resultados que se esperan en el diseño final.</w:t>
@@ -1529,13 +1507,6 @@
       <w:pPr>
         <w:ind w:firstLine="708"/>
       </w:pPr>
-    </w:p>
-    <w:p>
-      <w:pPr>
-        <w:ind w:firstLine="708"/>
-      </w:pPr>
-      <w:bookmarkStart w:id="0" w:name="_GoBack"/>
-      <w:bookmarkEnd w:id="0"/>
     </w:p>
     <w:p>
       <w:pPr>
@@ -1696,8 +1667,8 @@
 </file>
 
 <file path=word/numbering.xml><?xml version="1.0" encoding="utf-8"?>
-<w:numbering xmlns:wpc="http://schemas.microsoft.com/office/word/2010/wordprocessingCanvas" xmlns:mc="http://schemas.openxmlformats.org/markup-compatibility/2006" xmlns:o="urn:schemas-microsoft-com:office:office" xmlns:r="http://schemas.openxmlformats.org/officeDocument/2006/relationships" xmlns:m="http://schemas.openxmlformats.org/officeDocument/2006/math" xmlns:v="urn:schemas-microsoft-com:vml" xmlns:wp14="http://schemas.microsoft.com/office/word/2010/wordprocessingDrawing" xmlns:wp="http://schemas.openxmlformats.org/drawingml/2006/wordprocessingDrawing" xmlns:w10="urn:schemas-microsoft-com:office:word" xmlns:w="http://schemas.openxmlformats.org/wordprocessingml/2006/main" xmlns:w14="http://schemas.microsoft.com/office/word/2010/wordml" xmlns:w15="http://schemas.microsoft.com/office/word/2012/wordml" xmlns:wpg="http://schemas.microsoft.com/office/word/2010/wordprocessingGroup" xmlns:wpi="http://schemas.microsoft.com/office/word/2010/wordprocessingInk" xmlns:wne="http://schemas.microsoft.com/office/word/2006/wordml" xmlns:wps="http://schemas.microsoft.com/office/word/2010/wordprocessingShape" mc:Ignorable="w14 w15 wp14">
-  <w:abstractNum w:abstractNumId="0">
+<w:numbering xmlns:wpc="http://schemas.microsoft.com/office/word/2010/wordprocessingCanvas" xmlns:cx="http://schemas.microsoft.com/office/drawing/2014/chartex" xmlns:cx1="http://schemas.microsoft.com/office/drawing/2015/9/8/chartex" xmlns:cx2="http://schemas.microsoft.com/office/drawing/2015/10/21/chartex" xmlns:mc="http://schemas.openxmlformats.org/markup-compatibility/2006" xmlns:o="urn:schemas-microsoft-com:office:office" xmlns:r="http://schemas.openxmlformats.org/officeDocument/2006/relationships" xmlns:m="http://schemas.openxmlformats.org/officeDocument/2006/math" xmlns:v="urn:schemas-microsoft-com:vml" xmlns:wp14="http://schemas.microsoft.com/office/word/2010/wordprocessingDrawing" xmlns:wp="http://schemas.openxmlformats.org/drawingml/2006/wordprocessingDrawing" xmlns:w10="urn:schemas-microsoft-com:office:word" xmlns:w="http://schemas.openxmlformats.org/wordprocessingml/2006/main" xmlns:w14="http://schemas.microsoft.com/office/word/2010/wordml" xmlns:w15="http://schemas.microsoft.com/office/word/2012/wordml" xmlns:w16se="http://schemas.microsoft.com/office/word/2015/wordml/symex" xmlns:wpg="http://schemas.microsoft.com/office/word/2010/wordprocessingGroup" xmlns:wpi="http://schemas.microsoft.com/office/word/2010/wordprocessingInk" xmlns:wne="http://schemas.microsoft.com/office/word/2006/wordml" xmlns:wps="http://schemas.microsoft.com/office/word/2010/wordprocessingShape" mc:Ignorable="w14 w15 w16se wp14">
+  <w:abstractNum w:abstractNumId="0" w15:restartNumberingAfterBreak="0">
     <w:nsid w:val="06CC7C96"/>
     <w:multiLevelType w:val="hybridMultilevel"/>
     <w:tmpl w:val="7F30ED02"/>
@@ -1810,7 +1781,7 @@
       </w:rPr>
     </w:lvl>
   </w:abstractNum>
-  <w:abstractNum w:abstractNumId="1">
+  <w:abstractNum w:abstractNumId="1" w15:restartNumberingAfterBreak="0">
     <w:nsid w:val="1EA30169"/>
     <w:multiLevelType w:val="hybridMultilevel"/>
     <w:tmpl w:val="4C5CB972"/>
@@ -1902,7 +1873,7 @@
       </w:pPr>
     </w:lvl>
   </w:abstractNum>
-  <w:abstractNum w:abstractNumId="2">
+  <w:abstractNum w:abstractNumId="2" w15:restartNumberingAfterBreak="0">
     <w:nsid w:val="26792DB6"/>
     <w:multiLevelType w:val="hybridMultilevel"/>
     <w:tmpl w:val="BC6604A4"/>
@@ -2015,7 +1986,7 @@
       </w:rPr>
     </w:lvl>
   </w:abstractNum>
-  <w:abstractNum w:abstractNumId="3">
+  <w:abstractNum w:abstractNumId="3" w15:restartNumberingAfterBreak="0">
     <w:nsid w:val="3EEE6DC1"/>
     <w:multiLevelType w:val="hybridMultilevel"/>
     <w:tmpl w:val="C9461056"/>
@@ -2144,7 +2115,7 @@
 </file>
 
 <file path=word/styles.xml><?xml version="1.0" encoding="utf-8"?>
-<w:styles xmlns:mc="http://schemas.openxmlformats.org/markup-compatibility/2006" xmlns:r="http://schemas.openxmlformats.org/officeDocument/2006/relationships" xmlns:w="http://schemas.openxmlformats.org/wordprocessingml/2006/main" xmlns:w14="http://schemas.microsoft.com/office/word/2010/wordml" xmlns:w15="http://schemas.microsoft.com/office/word/2012/wordml" mc:Ignorable="w14 w15">
+<w:styles xmlns:mc="http://schemas.openxmlformats.org/markup-compatibility/2006" xmlns:r="http://schemas.openxmlformats.org/officeDocument/2006/relationships" xmlns:w="http://schemas.openxmlformats.org/wordprocessingml/2006/main" xmlns:w14="http://schemas.microsoft.com/office/word/2010/wordml" xmlns:w15="http://schemas.microsoft.com/office/word/2012/wordml" xmlns:w16se="http://schemas.microsoft.com/office/word/2015/wordml/symex" mc:Ignorable="w14 w15 w16se">
   <w:docDefaults>
     <w:rPrDefault>
       <w:rPr>
@@ -2160,7 +2131,7 @@
       </w:pPr>
     </w:pPrDefault>
   </w:docDefaults>
-  <w:latentStyles w:defLockedState="0" w:defUIPriority="99" w:defSemiHidden="0" w:defUnhideWhenUsed="0" w:defQFormat="0" w:count="371">
+  <w:latentStyles w:defLockedState="0" w:defUIPriority="99" w:defSemiHidden="0" w:defUnhideWhenUsed="0" w:defQFormat="0" w:count="372">
     <w:lsdException w:name="Normal" w:uiPriority="0" w:qFormat="1"/>
     <w:lsdException w:name="heading 1" w:uiPriority="9" w:qFormat="1"/>
     <w:lsdException w:name="heading 2" w:semiHidden="1" w:uiPriority="9" w:unhideWhenUsed="1" w:qFormat="1"/>
@@ -2266,7 +2237,6 @@
     <w:lsdException w:name="HTML Sample" w:semiHidden="1" w:unhideWhenUsed="1"/>
     <w:lsdException w:name="HTML Typewriter" w:semiHidden="1" w:unhideWhenUsed="1"/>
     <w:lsdException w:name="HTML Variable" w:semiHidden="1" w:unhideWhenUsed="1"/>
-    <w:lsdException w:name="Normal Table" w:semiHidden="1" w:unhideWhenUsed="1"/>
     <w:lsdException w:name="annotation subject" w:semiHidden="1" w:unhideWhenUsed="1"/>
     <w:lsdException w:name="No List" w:semiHidden="1" w:unhideWhenUsed="1"/>
     <w:lsdException w:name="Outline List 1" w:semiHidden="1" w:unhideWhenUsed="1"/>
@@ -2313,10 +2283,8 @@
     <w:lsdException w:name="Table Subtle 2" w:semiHidden="1" w:unhideWhenUsed="1"/>
     <w:lsdException w:name="Table Web 1" w:semiHidden="1" w:unhideWhenUsed="1"/>
     <w:lsdException w:name="Table Web 2" w:semiHidden="1" w:unhideWhenUsed="1"/>
-    <w:lsdException w:name="Table Web 3" w:semiHidden="1" w:unhideWhenUsed="1"/>
     <w:lsdException w:name="Balloon Text" w:semiHidden="1" w:unhideWhenUsed="1"/>
     <w:lsdException w:name="Table Grid" w:uiPriority="39"/>
-    <w:lsdException w:name="Table Theme" w:semiHidden="1" w:unhideWhenUsed="1"/>
     <w:lsdException w:name="Placeholder Text" w:semiHidden="1"/>
     <w:lsdException w:name="No Spacing" w:uiPriority="1" w:qFormat="1"/>
     <w:lsdException w:name="Light Shading" w:uiPriority="60"/>
@@ -2532,6 +2500,7 @@
     <w:lsdException w:name="List Table 5 Dark Accent 6" w:uiPriority="50"/>
     <w:lsdException w:name="List Table 6 Colorful Accent 6" w:uiPriority="51"/>
     <w:lsdException w:name="List Table 7 Colorful Accent 6" w:uiPriority="52"/>
+    <w:lsdException w:name="Mention" w:semiHidden="1" w:unhideWhenUsed="1"/>
   </w:latentStyles>
   <w:style w:type="paragraph" w:default="1" w:styleId="Normal">
     <w:name w:val="Normal"/>
@@ -2719,7 +2688,7 @@
 </file>
 
 <file path=word/glossary/document.xml><?xml version="1.0" encoding="utf-8"?>
-<w:glossaryDocument xmlns:wpc="http://schemas.microsoft.com/office/word/2010/wordprocessingCanvas" xmlns:mc="http://schemas.openxmlformats.org/markup-compatibility/2006" xmlns:o="urn:schemas-microsoft-com:office:office" xmlns:r="http://schemas.openxmlformats.org/officeDocument/2006/relationships" xmlns:m="http://schemas.openxmlformats.org/officeDocument/2006/math" xmlns:v="urn:schemas-microsoft-com:vml" xmlns:wp14="http://schemas.microsoft.com/office/word/2010/wordprocessingDrawing" xmlns:wp="http://schemas.openxmlformats.org/drawingml/2006/wordprocessingDrawing" xmlns:w10="urn:schemas-microsoft-com:office:word" xmlns:w="http://schemas.openxmlformats.org/wordprocessingml/2006/main" xmlns:w14="http://schemas.microsoft.com/office/word/2010/wordml" xmlns:w15="http://schemas.microsoft.com/office/word/2012/wordml" xmlns:wpg="http://schemas.microsoft.com/office/word/2010/wordprocessingGroup" xmlns:wpi="http://schemas.microsoft.com/office/word/2010/wordprocessingInk" xmlns:wne="http://schemas.microsoft.com/office/word/2006/wordml" xmlns:wps="http://schemas.microsoft.com/office/word/2010/wordprocessingShape" mc:Ignorable="w14 w15 wp14">
+<w:glossaryDocument xmlns:wpc="http://schemas.microsoft.com/office/word/2010/wordprocessingCanvas" xmlns:cx="http://schemas.microsoft.com/office/drawing/2014/chartex" xmlns:cx1="http://schemas.microsoft.com/office/drawing/2015/9/8/chartex" xmlns:cx2="http://schemas.microsoft.com/office/drawing/2015/10/21/chartex" xmlns:mc="http://schemas.openxmlformats.org/markup-compatibility/2006" xmlns:o="urn:schemas-microsoft-com:office:office" xmlns:r="http://schemas.openxmlformats.org/officeDocument/2006/relationships" xmlns:m="http://schemas.openxmlformats.org/officeDocument/2006/math" xmlns:v="urn:schemas-microsoft-com:vml" xmlns:wp14="http://schemas.microsoft.com/office/word/2010/wordprocessingDrawing" xmlns:wp="http://schemas.openxmlformats.org/drawingml/2006/wordprocessingDrawing" xmlns:w10="urn:schemas-microsoft-com:office:word" xmlns:w="http://schemas.openxmlformats.org/wordprocessingml/2006/main" xmlns:w14="http://schemas.microsoft.com/office/word/2010/wordml" xmlns:w15="http://schemas.microsoft.com/office/word/2012/wordml" xmlns:w16se="http://schemas.microsoft.com/office/word/2015/wordml/symex" xmlns:wpg="http://schemas.microsoft.com/office/word/2010/wordprocessingGroup" xmlns:wpi="http://schemas.microsoft.com/office/word/2010/wordprocessingInk" xmlns:wne="http://schemas.microsoft.com/office/word/2006/wordml" xmlns:wps="http://schemas.microsoft.com/office/word/2010/wordprocessingShape" mc:Ignorable="w14 w15 w16se wp14">
   <w:docParts>
     <w:docPart>
       <w:docPartPr>
@@ -2792,7 +2761,7 @@
 </file>
 
 <file path=word/glossary/fontTable.xml><?xml version="1.0" encoding="utf-8"?>
-<w:fonts xmlns:mc="http://schemas.openxmlformats.org/markup-compatibility/2006" xmlns:r="http://schemas.openxmlformats.org/officeDocument/2006/relationships" xmlns:w="http://schemas.openxmlformats.org/wordprocessingml/2006/main" xmlns:w14="http://schemas.microsoft.com/office/word/2010/wordml" xmlns:w15="http://schemas.microsoft.com/office/word/2012/wordml" mc:Ignorable="w14 w15">
+<w:fonts xmlns:mc="http://schemas.openxmlformats.org/markup-compatibility/2006" xmlns:r="http://schemas.openxmlformats.org/officeDocument/2006/relationships" xmlns:w="http://schemas.openxmlformats.org/wordprocessingml/2006/main" xmlns:w14="http://schemas.microsoft.com/office/word/2010/wordml" xmlns:w15="http://schemas.microsoft.com/office/word/2012/wordml" xmlns:w16se="http://schemas.microsoft.com/office/word/2015/wordml/symex" mc:Ignorable="w14 w15 w16se">
   <w:font w:name="Symbol">
     <w:panose1 w:val="05050102010706020507"/>
     <w:charset w:val="02"/>
@@ -2805,14 +2774,14 @@
     <w:charset w:val="00"/>
     <w:family w:val="roman"/>
     <w:pitch w:val="variable"/>
-    <w:sig w:usb0="E0002EFF" w:usb1="C0007843" w:usb2="00000009" w:usb3="00000000" w:csb0="000001FF" w:csb1="00000000"/>
+    <w:sig w:usb0="E0002AFF" w:usb1="C0007843" w:usb2="00000009" w:usb3="00000000" w:csb0="000001FF" w:csb1="00000000"/>
   </w:font>
   <w:font w:name="Courier New">
     <w:panose1 w:val="02070309020205020404"/>
     <w:charset w:val="00"/>
     <w:family w:val="modern"/>
     <w:pitch w:val="fixed"/>
-    <w:sig w:usb0="E0002AFF" w:usb1="C0007843" w:usb2="00000009" w:usb3="00000000" w:csb0="000001FF" w:csb1="00000000"/>
+    <w:sig w:usb0="E0002EFF" w:usb1="C0007843" w:usb2="00000009" w:usb3="00000000" w:csb0="000001FF" w:csb1="00000000"/>
   </w:font>
   <w:font w:name="Wingdings">
     <w:panose1 w:val="05000000000000000000"/>
@@ -2833,13 +2802,13 @@
     <w:charset w:val="00"/>
     <w:family w:val="swiss"/>
     <w:pitch w:val="variable"/>
-    <w:sig w:usb0="A00002EF" w:usb1="4000207B" w:usb2="00000000" w:usb3="00000000" w:csb0="0000019F" w:csb1="00000000"/>
+    <w:sig w:usb0="A00002EF" w:usb1="4000207B" w:usb2="00000000" w:usb3="00000000" w:csb0="0000009F" w:csb1="00000000"/>
   </w:font>
 </w:fonts>
 </file>
 
 <file path=word/glossary/settings.xml><?xml version="1.0" encoding="utf-8"?>
-<w:settings xmlns:mc="http://schemas.openxmlformats.org/markup-compatibility/2006" xmlns:o="urn:schemas-microsoft-com:office:office" xmlns:r="http://schemas.openxmlformats.org/officeDocument/2006/relationships" xmlns:m="http://schemas.openxmlformats.org/officeDocument/2006/math" xmlns:v="urn:schemas-microsoft-com:vml" xmlns:w10="urn:schemas-microsoft-com:office:word" xmlns:w="http://schemas.openxmlformats.org/wordprocessingml/2006/main" xmlns:w14="http://schemas.microsoft.com/office/word/2010/wordml" xmlns:w15="http://schemas.microsoft.com/office/word/2012/wordml" xmlns:sl="http://schemas.openxmlformats.org/schemaLibrary/2006/main" mc:Ignorable="w14 w15">
+<w:settings xmlns:mc="http://schemas.openxmlformats.org/markup-compatibility/2006" xmlns:o="urn:schemas-microsoft-com:office:office" xmlns:r="http://schemas.openxmlformats.org/officeDocument/2006/relationships" xmlns:m="http://schemas.openxmlformats.org/officeDocument/2006/math" xmlns:v="urn:schemas-microsoft-com:vml" xmlns:w10="urn:schemas-microsoft-com:office:word" xmlns:w="http://schemas.openxmlformats.org/wordprocessingml/2006/main" xmlns:w14="http://schemas.microsoft.com/office/word/2010/wordml" xmlns:w15="http://schemas.microsoft.com/office/word/2012/wordml" xmlns:w16se="http://schemas.microsoft.com/office/word/2015/wordml/symex" xmlns:sl="http://schemas.openxmlformats.org/schemaLibrary/2006/main" mc:Ignorable="w14 w15 w16se">
   <w:view w:val="normal"/>
   <w:defaultTabStop w:val="708"/>
   <w:hyphenationZone w:val="425"/>
@@ -2862,6 +2831,7 @@
     <w:rsid w:val="00883731"/>
     <w:rsid w:val="009D57EE"/>
     <w:rsid w:val="00A218C5"/>
+    <w:rsid w:val="00B22F0F"/>
     <w:rsid w:val="00B44576"/>
   </w:rsids>
   <m:mathPr>
@@ -2886,7 +2856,7 @@
 </file>
 
 <file path=word/glossary/styles.xml><?xml version="1.0" encoding="utf-8"?>
-<w:styles xmlns:mc="http://schemas.openxmlformats.org/markup-compatibility/2006" xmlns:r="http://schemas.openxmlformats.org/officeDocument/2006/relationships" xmlns:w="http://schemas.openxmlformats.org/wordprocessingml/2006/main" xmlns:w14="http://schemas.microsoft.com/office/word/2010/wordml" xmlns:w15="http://schemas.microsoft.com/office/word/2012/wordml" mc:Ignorable="w14 w15">
+<w:styles xmlns:mc="http://schemas.openxmlformats.org/markup-compatibility/2006" xmlns:r="http://schemas.openxmlformats.org/officeDocument/2006/relationships" xmlns:w="http://schemas.openxmlformats.org/wordprocessingml/2006/main" xmlns:w14="http://schemas.microsoft.com/office/word/2010/wordml" xmlns:w15="http://schemas.microsoft.com/office/word/2012/wordml" xmlns:w16se="http://schemas.microsoft.com/office/word/2015/wordml/symex" mc:Ignorable="w14 w15 w16se">
   <w:docDefaults>
     <w:rPrDefault>
       <w:rPr>
@@ -2902,7 +2872,7 @@
       </w:pPr>
     </w:pPrDefault>
   </w:docDefaults>
-  <w:latentStyles w:defLockedState="0" w:defUIPriority="99" w:defSemiHidden="0" w:defUnhideWhenUsed="0" w:defQFormat="0" w:count="371">
+  <w:latentStyles w:defLockedState="0" w:defUIPriority="99" w:defSemiHidden="0" w:defUnhideWhenUsed="0" w:defQFormat="0" w:count="372">
     <w:lsdException w:name="Normal" w:uiPriority="0" w:qFormat="1"/>
     <w:lsdException w:name="heading 1" w:uiPriority="9" w:qFormat="1"/>
     <w:lsdException w:name="heading 2" w:semiHidden="1" w:uiPriority="9" w:unhideWhenUsed="1" w:qFormat="1"/>
@@ -3008,7 +2978,6 @@
     <w:lsdException w:name="HTML Sample" w:semiHidden="1" w:unhideWhenUsed="1"/>
     <w:lsdException w:name="HTML Typewriter" w:semiHidden="1" w:unhideWhenUsed="1"/>
     <w:lsdException w:name="HTML Variable" w:semiHidden="1" w:unhideWhenUsed="1"/>
-    <w:lsdException w:name="Normal Table" w:semiHidden="1" w:unhideWhenUsed="1"/>
     <w:lsdException w:name="annotation subject" w:semiHidden="1" w:unhideWhenUsed="1"/>
     <w:lsdException w:name="No List" w:semiHidden="1" w:unhideWhenUsed="1"/>
     <w:lsdException w:name="Outline List 1" w:semiHidden="1" w:unhideWhenUsed="1"/>
@@ -3055,10 +3024,8 @@
     <w:lsdException w:name="Table Subtle 2" w:semiHidden="1" w:unhideWhenUsed="1"/>
     <w:lsdException w:name="Table Web 1" w:semiHidden="1" w:unhideWhenUsed="1"/>
     <w:lsdException w:name="Table Web 2" w:semiHidden="1" w:unhideWhenUsed="1"/>
-    <w:lsdException w:name="Table Web 3" w:semiHidden="1" w:unhideWhenUsed="1"/>
     <w:lsdException w:name="Balloon Text" w:semiHidden="1" w:unhideWhenUsed="1"/>
     <w:lsdException w:name="Table Grid" w:uiPriority="39"/>
-    <w:lsdException w:name="Table Theme" w:semiHidden="1" w:unhideWhenUsed="1"/>
     <w:lsdException w:name="Placeholder Text" w:semiHidden="1"/>
     <w:lsdException w:name="No Spacing" w:uiPriority="1" w:qFormat="1"/>
     <w:lsdException w:name="Light Shading" w:uiPriority="60"/>
@@ -3274,6 +3241,7 @@
     <w:lsdException w:name="List Table 5 Dark Accent 6" w:uiPriority="50"/>
     <w:lsdException w:name="List Table 6 Colorful Accent 6" w:uiPriority="51"/>
     <w:lsdException w:name="List Table 7 Colorful Accent 6" w:uiPriority="52"/>
+    <w:lsdException w:name="Mention" w:semiHidden="1" w:unhideWhenUsed="1"/>
   </w:latentStyles>
   <w:style w:type="paragraph" w:default="1" w:styleId="Normal">
     <w:name w:val="Normal"/>
@@ -3318,7 +3286,7 @@
 </file>
 
 <file path=word/glossary/webSettings.xml><?xml version="1.0" encoding="utf-8"?>
-<w:webSettings xmlns:mc="http://schemas.openxmlformats.org/markup-compatibility/2006" xmlns:r="http://schemas.openxmlformats.org/officeDocument/2006/relationships" xmlns:w="http://schemas.openxmlformats.org/wordprocessingml/2006/main" xmlns:w14="http://schemas.microsoft.com/office/word/2010/wordml" xmlns:w15="http://schemas.microsoft.com/office/word/2012/wordml" mc:Ignorable="w14 w15">
+<w:webSettings xmlns:mc="http://schemas.openxmlformats.org/markup-compatibility/2006" xmlns:r="http://schemas.openxmlformats.org/officeDocument/2006/relationships" xmlns:w="http://schemas.openxmlformats.org/wordprocessingml/2006/main" xmlns:w14="http://schemas.microsoft.com/office/word/2010/wordml" xmlns:w15="http://schemas.microsoft.com/office/word/2012/wordml" xmlns:w16se="http://schemas.microsoft.com/office/word/2015/wordml/symex" mc:Ignorable="w14 w15 w16se">
   <w:optimizeForBrowser/>
   <w:allowPNG/>
 </w:webSettings>
@@ -3609,7 +3577,7 @@
 </file>
 
 <file path=customXml/itemProps2.xml><?xml version="1.0" encoding="utf-8"?>
-<ds:datastoreItem xmlns:ds="http://schemas.openxmlformats.org/officeDocument/2006/customXml" ds:itemID="{6D29A021-787A-4F3E-82B7-94E90296A6E3}">
+<ds:datastoreItem xmlns:ds="http://schemas.openxmlformats.org/officeDocument/2006/customXml" ds:itemID="{CE8CC84F-228E-4AAF-9001-3CB546C7DCBF}">
   <ds:schemaRefs>
     <ds:schemaRef ds:uri="http://schemas.openxmlformats.org/officeDocument/2006/bibliography"/>
   </ds:schemaRefs>

</xml_diff>

<commit_message>
CAMBIE LOS ZELDAS :+1:
</commit_message>
<xml_diff>
--- a/P04/reporte_P03_creacion_db.docx
+++ b/P04/reporte_P03_creacion_db.docx
@@ -1,6 +1,6 @@
 
 <file path=word/document.xml><?xml version="1.0" encoding="utf-8"?>
-<w:document xmlns:wpc="http://schemas.microsoft.com/office/word/2010/wordprocessingCanvas" xmlns:cx="http://schemas.microsoft.com/office/drawing/2014/chartex" xmlns:cx1="http://schemas.microsoft.com/office/drawing/2015/9/8/chartex" xmlns:cx2="http://schemas.microsoft.com/office/drawing/2015/10/21/chartex" xmlns:mc="http://schemas.openxmlformats.org/markup-compatibility/2006" xmlns:o="urn:schemas-microsoft-com:office:office" xmlns:r="http://schemas.openxmlformats.org/officeDocument/2006/relationships" xmlns:m="http://schemas.openxmlformats.org/officeDocument/2006/math" xmlns:v="urn:schemas-microsoft-com:vml" xmlns:wp14="http://schemas.microsoft.com/office/word/2010/wordprocessingDrawing" xmlns:wp="http://schemas.openxmlformats.org/drawingml/2006/wordprocessingDrawing" xmlns:w10="urn:schemas-microsoft-com:office:word" xmlns:w="http://schemas.openxmlformats.org/wordprocessingml/2006/main" xmlns:w14="http://schemas.microsoft.com/office/word/2010/wordml" xmlns:w15="http://schemas.microsoft.com/office/word/2012/wordml" xmlns:w16se="http://schemas.microsoft.com/office/word/2015/wordml/symex" xmlns:wpg="http://schemas.microsoft.com/office/word/2010/wordprocessingGroup" xmlns:wpi="http://schemas.microsoft.com/office/word/2010/wordprocessingInk" xmlns:wne="http://schemas.microsoft.com/office/word/2006/wordml" xmlns:wps="http://schemas.microsoft.com/office/word/2010/wordprocessingShape" mc:Ignorable="w14 w15 w16se wp14">
+<w:document xmlns:wpc="http://schemas.microsoft.com/office/word/2010/wordprocessingCanvas" xmlns:mc="http://schemas.openxmlformats.org/markup-compatibility/2006" xmlns:o="urn:schemas-microsoft-com:office:office" xmlns:r="http://schemas.openxmlformats.org/officeDocument/2006/relationships" xmlns:m="http://schemas.openxmlformats.org/officeDocument/2006/math" xmlns:v="urn:schemas-microsoft-com:vml" xmlns:wp14="http://schemas.microsoft.com/office/word/2010/wordprocessingDrawing" xmlns:wp="http://schemas.openxmlformats.org/drawingml/2006/wordprocessingDrawing" xmlns:w10="urn:schemas-microsoft-com:office:word" xmlns:w="http://schemas.openxmlformats.org/wordprocessingml/2006/main" xmlns:w14="http://schemas.microsoft.com/office/word/2010/wordml" xmlns:w15="http://schemas.microsoft.com/office/word/2012/wordml" xmlns:wpg="http://schemas.microsoft.com/office/word/2010/wordprocessingGroup" xmlns:wpi="http://schemas.microsoft.com/office/word/2010/wordprocessingInk" xmlns:wne="http://schemas.microsoft.com/office/word/2006/wordml" xmlns:wps="http://schemas.microsoft.com/office/word/2010/wordprocessingShape" mc:Ignorable="w14 w15 wp14">
   <w:body>
     <w:sdt>
       <w:sdtPr>
@@ -486,7 +486,7 @@
                   </wp:anchor>
                 </w:drawing>
               </mc:Choice>
-              <mc:Fallback>
+              <mc:Fallback xmlns:w16se="http://schemas.microsoft.com/office/word/2015/wordml/symex" xmlns:cx2="http://schemas.microsoft.com/office/drawing/2015/10/21/chartex" xmlns:cx1="http://schemas.microsoft.com/office/drawing/2015/9/8/chartex" xmlns:cx="http://schemas.microsoft.com/office/drawing/2014/chartex">
                 <w:pict>
                   <v:shapetype w14:anchorId="2B860A3B" id="_x0000_t202" coordsize="21600,21600" o:spt="202" path="m,l,21600r21600,l21600,xe">
                     <v:stroke joinstyle="miter"/>
@@ -1270,7 +1270,7 @@
             <v:path o:extrusionok="f" gradientshapeok="t" o:connecttype="rect"/>
             <o:lock v:ext="edit" aspectratio="t"/>
           </v:shapetype>
-          <v:shape id="_x0000_i1028" type="#_x0000_t75" style="width:529.05pt;height:373.3pt">
+          <v:shape id="_x0000_i1025" type="#_x0000_t75" style="width:529.05pt;height:373.3pt">
             <v:imagedata r:id="rId13" o:title="Practica4_Bibliotecas_v3"/>
           </v:shape>
         </w:pict>
@@ -1284,8 +1284,6 @@
           <w:sz w:val="20"/>
         </w:rPr>
       </w:pPr>
-      <w:bookmarkStart w:id="0" w:name="_GoBack"/>
-      <w:bookmarkEnd w:id="0"/>
       <w:r>
         <w:rPr>
           <w:b/>
@@ -1364,11 +1362,54 @@
           <w:szCs w:val="26"/>
           <w:lang w:eastAsia="es-MX"/>
         </w:rPr>
-        <w:pict>
-          <v:shape id="_x0000_i1026" type="#_x0000_t75" style="width:441.35pt;height:578.85pt">
-            <v:imagedata r:id="rId14" o:title="Biblioteca_standard"/>
-          </v:shape>
-        </w:pict>
+        <w:drawing>
+          <wp:inline distT="0" distB="0" distL="0" distR="0">
+            <wp:extent cx="5612130" cy="7359295"/>
+            <wp:effectExtent l="0" t="0" r="7620" b="0"/>
+            <wp:docPr id="1" name="Imagen 1" descr="C:\Users\Alan\Documents\GitHub\Data_Bases\P04\Biblioteca_standard.jpg"/>
+            <wp:cNvGraphicFramePr>
+              <a:graphicFrameLocks xmlns:a="http://schemas.openxmlformats.org/drawingml/2006/main" noChangeAspect="1"/>
+            </wp:cNvGraphicFramePr>
+            <a:graphic xmlns:a="http://schemas.openxmlformats.org/drawingml/2006/main">
+              <a:graphicData uri="http://schemas.openxmlformats.org/drawingml/2006/picture">
+                <pic:pic xmlns:pic="http://schemas.openxmlformats.org/drawingml/2006/picture">
+                  <pic:nvPicPr>
+                    <pic:cNvPr id="0" name="Picture 4" descr="C:\Users\Alan\Documents\GitHub\Data_Bases\P04\Biblioteca_standard.jpg"/>
+                    <pic:cNvPicPr>
+                      <a:picLocks noChangeAspect="1" noChangeArrowheads="1"/>
+                    </pic:cNvPicPr>
+                  </pic:nvPicPr>
+                  <pic:blipFill>
+                    <a:blip r:embed="rId14">
+                      <a:extLst>
+                        <a:ext uri="{28A0092B-C50C-407E-A947-70E740481C1C}">
+                          <a14:useLocalDpi xmlns:a14="http://schemas.microsoft.com/office/drawing/2010/main" val="0"/>
+                        </a:ext>
+                      </a:extLst>
+                    </a:blip>
+                    <a:srcRect/>
+                    <a:stretch>
+                      <a:fillRect/>
+                    </a:stretch>
+                  </pic:blipFill>
+                  <pic:spPr bwMode="auto">
+                    <a:xfrm>
+                      <a:off x="0" y="0"/>
+                      <a:ext cx="5612130" cy="7359295"/>
+                    </a:xfrm>
+                    <a:prstGeom prst="rect">
+                      <a:avLst/>
+                    </a:prstGeom>
+                    <a:noFill/>
+                    <a:ln>
+                      <a:noFill/>
+                    </a:ln>
+                  </pic:spPr>
+                </pic:pic>
+              </a:graphicData>
+            </a:graphic>
+          </wp:inline>
+        </w:drawing>
       </w:r>
     </w:p>
     <w:p>
@@ -1529,43 +1570,17 @@
         </w:numPr>
         <w:rPr>
           <w:sz w:val="10"/>
-          <w:lang w:val="en-US"/>
-        </w:rPr>
-      </w:pPr>
-      <w:r>
-        <w:rPr>
-          <w:color w:val="000000"/>
-          <w:szCs w:val="27"/>
-          <w:lang w:val="en-US"/>
-        </w:rPr>
-        <w:t>Oracle Helper: SQL * Plus Quick St</w:t>
-      </w:r>
-      <w:r>
-        <w:rPr>
-          <w:color w:val="000000"/>
-          <w:szCs w:val="27"/>
-          <w:lang w:val="en-US"/>
-        </w:rPr>
-        <w:t xml:space="preserve">art, </w:t>
-      </w:r>
+        </w:rPr>
+      </w:pPr>
       <w:hyperlink r:id="rId15" w:history="1">
         <w:r>
           <w:rPr>
             <w:rStyle w:val="Hipervnculo"/>
             <w:szCs w:val="27"/>
-            <w:lang w:val="en-US"/>
           </w:rPr>
-          <w:t>https://docs.oracle.com/cd/B19306_01/server.102/b14357/qstart.htm</w:t>
+          <w:t>https://www.tutorialspoint.com/dbms/er_diagram_representation.htm</w:t>
         </w:r>
       </w:hyperlink>
-      <w:r>
-        <w:rPr>
-          <w:color w:val="000000"/>
-          <w:szCs w:val="27"/>
-          <w:lang w:val="en-US"/>
-        </w:rPr>
-        <w:t>.</w:t>
-      </w:r>
     </w:p>
     <w:p>
       <w:pPr>
@@ -1576,83 +1591,27 @@
         </w:numPr>
         <w:rPr>
           <w:sz w:val="10"/>
-          <w:lang w:val="en-US"/>
-        </w:rPr>
-      </w:pPr>
-      <w:r>
-        <w:rPr>
-          <w:color w:val="000000"/>
-          <w:szCs w:val="27"/>
-          <w:lang w:val="en-US"/>
-        </w:rPr>
-        <w:t xml:space="preserve">Oracle Helper: Creating a Database with DBCA, </w:t>
-      </w:r>
+        </w:rPr>
+      </w:pPr>
       <w:hyperlink r:id="rId16" w:history="1">
         <w:r>
           <w:rPr>
             <w:rStyle w:val="Hipervnculo"/>
             <w:szCs w:val="27"/>
-            <w:lang w:val="en-US"/>
           </w:rPr>
-          <w:t>https://docs.oracle.com/cd/B28359_01/server.111/b28310/create002.htm</w:t>
+          <w:t>http://www.ntu.edu.sg/home/ehchua/programming/sql/relational_database_design.html</w:t>
         </w:r>
       </w:hyperlink>
-      <w:r>
-        <w:rPr>
-          <w:color w:val="000000"/>
-          <w:szCs w:val="27"/>
-          <w:lang w:val="en-US"/>
-        </w:rPr>
-        <w:t>.</w:t>
-      </w:r>
     </w:p>
     <w:p>
       <w:pPr>
         <w:pStyle w:val="Prrafodelista"/>
-        <w:numPr>
-          <w:ilvl w:val="0"/>
-          <w:numId w:val="2"/>
-        </w:numPr>
         <w:rPr>
           <w:sz w:val="10"/>
-          <w:lang w:val="en-US"/>
-        </w:rPr>
-      </w:pPr>
-      <w:r>
-        <w:rPr>
-          <w:color w:val="000000"/>
-          <w:szCs w:val="27"/>
-          <w:lang w:val="en-US"/>
-        </w:rPr>
-        <w:t xml:space="preserve">Oracle Helper: Configuring the Network Environment, </w:t>
-      </w:r>
-      <w:hyperlink r:id="rId17" w:anchor="ADMQS004" w:history="1">
-        <w:r>
-          <w:rPr>
-            <w:rStyle w:val="Hipervnculo"/>
-            <w:szCs w:val="27"/>
-            <w:lang w:val="en-US"/>
-          </w:rPr>
-          <w:t>https://docs.oracle.com/cd/E11882_01/server.112/e10897/network.htm#ADMQS004</w:t>
-        </w:r>
-      </w:hyperlink>
-      <w:r>
-        <w:rPr>
-          <w:color w:val="000000"/>
-          <w:szCs w:val="27"/>
-          <w:lang w:val="en-US"/>
-        </w:rPr>
-        <w:t>.</w:t>
-      </w:r>
-    </w:p>
-    <w:p>
-      <w:pPr>
-        <w:pStyle w:val="Prrafodelista"/>
-        <w:rPr>
-          <w:sz w:val="10"/>
-          <w:lang w:val="en-US"/>
-        </w:rPr>
-      </w:pPr>
+        </w:rPr>
+      </w:pPr>
+      <w:bookmarkStart w:id="0" w:name="_GoBack"/>
+      <w:bookmarkEnd w:id="0"/>
     </w:p>
     <w:sectPr>
       <w:pgSz w:w="12240" w:h="15840"/>
@@ -1667,8 +1626,8 @@
 </file>
 
 <file path=word/numbering.xml><?xml version="1.0" encoding="utf-8"?>
-<w:numbering xmlns:wpc="http://schemas.microsoft.com/office/word/2010/wordprocessingCanvas" xmlns:cx="http://schemas.microsoft.com/office/drawing/2014/chartex" xmlns:cx1="http://schemas.microsoft.com/office/drawing/2015/9/8/chartex" xmlns:cx2="http://schemas.microsoft.com/office/drawing/2015/10/21/chartex" xmlns:mc="http://schemas.openxmlformats.org/markup-compatibility/2006" xmlns:o="urn:schemas-microsoft-com:office:office" xmlns:r="http://schemas.openxmlformats.org/officeDocument/2006/relationships" xmlns:m="http://schemas.openxmlformats.org/officeDocument/2006/math" xmlns:v="urn:schemas-microsoft-com:vml" xmlns:wp14="http://schemas.microsoft.com/office/word/2010/wordprocessingDrawing" xmlns:wp="http://schemas.openxmlformats.org/drawingml/2006/wordprocessingDrawing" xmlns:w10="urn:schemas-microsoft-com:office:word" xmlns:w="http://schemas.openxmlformats.org/wordprocessingml/2006/main" xmlns:w14="http://schemas.microsoft.com/office/word/2010/wordml" xmlns:w15="http://schemas.microsoft.com/office/word/2012/wordml" xmlns:w16se="http://schemas.microsoft.com/office/word/2015/wordml/symex" xmlns:wpg="http://schemas.microsoft.com/office/word/2010/wordprocessingGroup" xmlns:wpi="http://schemas.microsoft.com/office/word/2010/wordprocessingInk" xmlns:wne="http://schemas.microsoft.com/office/word/2006/wordml" xmlns:wps="http://schemas.microsoft.com/office/word/2010/wordprocessingShape" mc:Ignorable="w14 w15 w16se wp14">
-  <w:abstractNum w:abstractNumId="0" w15:restartNumberingAfterBreak="0">
+<w:numbering xmlns:wpc="http://schemas.microsoft.com/office/word/2010/wordprocessingCanvas" xmlns:mc="http://schemas.openxmlformats.org/markup-compatibility/2006" xmlns:o="urn:schemas-microsoft-com:office:office" xmlns:r="http://schemas.openxmlformats.org/officeDocument/2006/relationships" xmlns:m="http://schemas.openxmlformats.org/officeDocument/2006/math" xmlns:v="urn:schemas-microsoft-com:vml" xmlns:wp14="http://schemas.microsoft.com/office/word/2010/wordprocessingDrawing" xmlns:wp="http://schemas.openxmlformats.org/drawingml/2006/wordprocessingDrawing" xmlns:w10="urn:schemas-microsoft-com:office:word" xmlns:w="http://schemas.openxmlformats.org/wordprocessingml/2006/main" xmlns:w14="http://schemas.microsoft.com/office/word/2010/wordml" xmlns:w15="http://schemas.microsoft.com/office/word/2012/wordml" xmlns:wpg="http://schemas.microsoft.com/office/word/2010/wordprocessingGroup" xmlns:wpi="http://schemas.microsoft.com/office/word/2010/wordprocessingInk" xmlns:wne="http://schemas.microsoft.com/office/word/2006/wordml" xmlns:wps="http://schemas.microsoft.com/office/word/2010/wordprocessingShape" mc:Ignorable="w14 w15 wp14">
+  <w:abstractNum w:abstractNumId="0">
     <w:nsid w:val="06CC7C96"/>
     <w:multiLevelType w:val="hybridMultilevel"/>
     <w:tmpl w:val="7F30ED02"/>
@@ -1781,7 +1740,7 @@
       </w:rPr>
     </w:lvl>
   </w:abstractNum>
-  <w:abstractNum w:abstractNumId="1" w15:restartNumberingAfterBreak="0">
+  <w:abstractNum w:abstractNumId="1">
     <w:nsid w:val="1EA30169"/>
     <w:multiLevelType w:val="hybridMultilevel"/>
     <w:tmpl w:val="4C5CB972"/>
@@ -1873,7 +1832,7 @@
       </w:pPr>
     </w:lvl>
   </w:abstractNum>
-  <w:abstractNum w:abstractNumId="2" w15:restartNumberingAfterBreak="0">
+  <w:abstractNum w:abstractNumId="2">
     <w:nsid w:val="26792DB6"/>
     <w:multiLevelType w:val="hybridMultilevel"/>
     <w:tmpl w:val="BC6604A4"/>
@@ -1986,7 +1945,7 @@
       </w:rPr>
     </w:lvl>
   </w:abstractNum>
-  <w:abstractNum w:abstractNumId="3" w15:restartNumberingAfterBreak="0">
+  <w:abstractNum w:abstractNumId="3">
     <w:nsid w:val="3EEE6DC1"/>
     <w:multiLevelType w:val="hybridMultilevel"/>
     <w:tmpl w:val="C9461056"/>
@@ -2115,7 +2074,7 @@
 </file>
 
 <file path=word/styles.xml><?xml version="1.0" encoding="utf-8"?>
-<w:styles xmlns:mc="http://schemas.openxmlformats.org/markup-compatibility/2006" xmlns:r="http://schemas.openxmlformats.org/officeDocument/2006/relationships" xmlns:w="http://schemas.openxmlformats.org/wordprocessingml/2006/main" xmlns:w14="http://schemas.microsoft.com/office/word/2010/wordml" xmlns:w15="http://schemas.microsoft.com/office/word/2012/wordml" xmlns:w16se="http://schemas.microsoft.com/office/word/2015/wordml/symex" mc:Ignorable="w14 w15 w16se">
+<w:styles xmlns:mc="http://schemas.openxmlformats.org/markup-compatibility/2006" xmlns:r="http://schemas.openxmlformats.org/officeDocument/2006/relationships" xmlns:w="http://schemas.openxmlformats.org/wordprocessingml/2006/main" xmlns:w14="http://schemas.microsoft.com/office/word/2010/wordml" xmlns:w15="http://schemas.microsoft.com/office/word/2012/wordml" mc:Ignorable="w14 w15">
   <w:docDefaults>
     <w:rPrDefault>
       <w:rPr>
@@ -2131,7 +2090,7 @@
       </w:pPr>
     </w:pPrDefault>
   </w:docDefaults>
-  <w:latentStyles w:defLockedState="0" w:defUIPriority="99" w:defSemiHidden="0" w:defUnhideWhenUsed="0" w:defQFormat="0" w:count="372">
+  <w:latentStyles w:defLockedState="0" w:defUIPriority="99" w:defSemiHidden="0" w:defUnhideWhenUsed="0" w:defQFormat="0" w:count="371">
     <w:lsdException w:name="Normal" w:uiPriority="0" w:qFormat="1"/>
     <w:lsdException w:name="heading 1" w:uiPriority="9" w:qFormat="1"/>
     <w:lsdException w:name="heading 2" w:semiHidden="1" w:uiPriority="9" w:unhideWhenUsed="1" w:qFormat="1"/>
@@ -2237,6 +2196,7 @@
     <w:lsdException w:name="HTML Sample" w:semiHidden="1" w:unhideWhenUsed="1"/>
     <w:lsdException w:name="HTML Typewriter" w:semiHidden="1" w:unhideWhenUsed="1"/>
     <w:lsdException w:name="HTML Variable" w:semiHidden="1" w:unhideWhenUsed="1"/>
+    <w:lsdException w:name="Normal Table" w:semiHidden="1" w:unhideWhenUsed="1"/>
     <w:lsdException w:name="annotation subject" w:semiHidden="1" w:unhideWhenUsed="1"/>
     <w:lsdException w:name="No List" w:semiHidden="1" w:unhideWhenUsed="1"/>
     <w:lsdException w:name="Outline List 1" w:semiHidden="1" w:unhideWhenUsed="1"/>
@@ -2283,8 +2243,10 @@
     <w:lsdException w:name="Table Subtle 2" w:semiHidden="1" w:unhideWhenUsed="1"/>
     <w:lsdException w:name="Table Web 1" w:semiHidden="1" w:unhideWhenUsed="1"/>
     <w:lsdException w:name="Table Web 2" w:semiHidden="1" w:unhideWhenUsed="1"/>
+    <w:lsdException w:name="Table Web 3" w:semiHidden="1" w:unhideWhenUsed="1"/>
     <w:lsdException w:name="Balloon Text" w:semiHidden="1" w:unhideWhenUsed="1"/>
     <w:lsdException w:name="Table Grid" w:uiPriority="39"/>
+    <w:lsdException w:name="Table Theme" w:semiHidden="1" w:unhideWhenUsed="1"/>
     <w:lsdException w:name="Placeholder Text" w:semiHidden="1"/>
     <w:lsdException w:name="No Spacing" w:uiPriority="1" w:qFormat="1"/>
     <w:lsdException w:name="Light Shading" w:uiPriority="60"/>
@@ -2500,7 +2462,6 @@
     <w:lsdException w:name="List Table 5 Dark Accent 6" w:uiPriority="50"/>
     <w:lsdException w:name="List Table 6 Colorful Accent 6" w:uiPriority="51"/>
     <w:lsdException w:name="List Table 7 Colorful Accent 6" w:uiPriority="52"/>
-    <w:lsdException w:name="Mention" w:semiHidden="1" w:unhideWhenUsed="1"/>
   </w:latentStyles>
   <w:style w:type="paragraph" w:default="1" w:styleId="Normal">
     <w:name w:val="Normal"/>
@@ -2688,7 +2649,7 @@
 </file>
 
 <file path=word/glossary/document.xml><?xml version="1.0" encoding="utf-8"?>
-<w:glossaryDocument xmlns:wpc="http://schemas.microsoft.com/office/word/2010/wordprocessingCanvas" xmlns:cx="http://schemas.microsoft.com/office/drawing/2014/chartex" xmlns:cx1="http://schemas.microsoft.com/office/drawing/2015/9/8/chartex" xmlns:cx2="http://schemas.microsoft.com/office/drawing/2015/10/21/chartex" xmlns:mc="http://schemas.openxmlformats.org/markup-compatibility/2006" xmlns:o="urn:schemas-microsoft-com:office:office" xmlns:r="http://schemas.openxmlformats.org/officeDocument/2006/relationships" xmlns:m="http://schemas.openxmlformats.org/officeDocument/2006/math" xmlns:v="urn:schemas-microsoft-com:vml" xmlns:wp14="http://schemas.microsoft.com/office/word/2010/wordprocessingDrawing" xmlns:wp="http://schemas.openxmlformats.org/drawingml/2006/wordprocessingDrawing" xmlns:w10="urn:schemas-microsoft-com:office:word" xmlns:w="http://schemas.openxmlformats.org/wordprocessingml/2006/main" xmlns:w14="http://schemas.microsoft.com/office/word/2010/wordml" xmlns:w15="http://schemas.microsoft.com/office/word/2012/wordml" xmlns:w16se="http://schemas.microsoft.com/office/word/2015/wordml/symex" xmlns:wpg="http://schemas.microsoft.com/office/word/2010/wordprocessingGroup" xmlns:wpi="http://schemas.microsoft.com/office/word/2010/wordprocessingInk" xmlns:wne="http://schemas.microsoft.com/office/word/2006/wordml" xmlns:wps="http://schemas.microsoft.com/office/word/2010/wordprocessingShape" mc:Ignorable="w14 w15 w16se wp14">
+<w:glossaryDocument xmlns:wpc="http://schemas.microsoft.com/office/word/2010/wordprocessingCanvas" xmlns:mc="http://schemas.openxmlformats.org/markup-compatibility/2006" xmlns:o="urn:schemas-microsoft-com:office:office" xmlns:r="http://schemas.openxmlformats.org/officeDocument/2006/relationships" xmlns:m="http://schemas.openxmlformats.org/officeDocument/2006/math" xmlns:v="urn:schemas-microsoft-com:vml" xmlns:wp14="http://schemas.microsoft.com/office/word/2010/wordprocessingDrawing" xmlns:wp="http://schemas.openxmlformats.org/drawingml/2006/wordprocessingDrawing" xmlns:w10="urn:schemas-microsoft-com:office:word" xmlns:w="http://schemas.openxmlformats.org/wordprocessingml/2006/main" xmlns:w14="http://schemas.microsoft.com/office/word/2010/wordml" xmlns:w15="http://schemas.microsoft.com/office/word/2012/wordml" xmlns:wpg="http://schemas.microsoft.com/office/word/2010/wordprocessingGroup" xmlns:wpi="http://schemas.microsoft.com/office/word/2010/wordprocessingInk" xmlns:wne="http://schemas.microsoft.com/office/word/2006/wordml" xmlns:wps="http://schemas.microsoft.com/office/word/2010/wordprocessingShape" mc:Ignorable="w14 w15 wp14">
   <w:docParts>
     <w:docPart>
       <w:docPartPr>
@@ -2761,7 +2722,7 @@
 </file>
 
 <file path=word/glossary/fontTable.xml><?xml version="1.0" encoding="utf-8"?>
-<w:fonts xmlns:mc="http://schemas.openxmlformats.org/markup-compatibility/2006" xmlns:r="http://schemas.openxmlformats.org/officeDocument/2006/relationships" xmlns:w="http://schemas.openxmlformats.org/wordprocessingml/2006/main" xmlns:w14="http://schemas.microsoft.com/office/word/2010/wordml" xmlns:w15="http://schemas.microsoft.com/office/word/2012/wordml" xmlns:w16se="http://schemas.microsoft.com/office/word/2015/wordml/symex" mc:Ignorable="w14 w15 w16se">
+<w:fonts xmlns:mc="http://schemas.openxmlformats.org/markup-compatibility/2006" xmlns:r="http://schemas.openxmlformats.org/officeDocument/2006/relationships" xmlns:w="http://schemas.openxmlformats.org/wordprocessingml/2006/main" xmlns:w14="http://schemas.microsoft.com/office/word/2010/wordml" xmlns:w15="http://schemas.microsoft.com/office/word/2012/wordml" mc:Ignorable="w14 w15">
   <w:font w:name="Symbol">
     <w:panose1 w:val="05050102010706020507"/>
     <w:charset w:val="02"/>
@@ -2774,14 +2735,14 @@
     <w:charset w:val="00"/>
     <w:family w:val="roman"/>
     <w:pitch w:val="variable"/>
-    <w:sig w:usb0="E0002AFF" w:usb1="C0007843" w:usb2="00000009" w:usb3="00000000" w:csb0="000001FF" w:csb1="00000000"/>
+    <w:sig w:usb0="E0002EFF" w:usb1="C0007843" w:usb2="00000009" w:usb3="00000000" w:csb0="000001FF" w:csb1="00000000"/>
   </w:font>
   <w:font w:name="Courier New">
     <w:panose1 w:val="02070309020205020404"/>
     <w:charset w:val="00"/>
     <w:family w:val="modern"/>
     <w:pitch w:val="fixed"/>
-    <w:sig w:usb0="E0002EFF" w:usb1="C0007843" w:usb2="00000009" w:usb3="00000000" w:csb0="000001FF" w:csb1="00000000"/>
+    <w:sig w:usb0="E0002AFF" w:usb1="C0007843" w:usb2="00000009" w:usb3="00000000" w:csb0="000001FF" w:csb1="00000000"/>
   </w:font>
   <w:font w:name="Wingdings">
     <w:panose1 w:val="05000000000000000000"/>
@@ -2802,13 +2763,13 @@
     <w:charset w:val="00"/>
     <w:family w:val="swiss"/>
     <w:pitch w:val="variable"/>
-    <w:sig w:usb0="A00002EF" w:usb1="4000207B" w:usb2="00000000" w:usb3="00000000" w:csb0="0000009F" w:csb1="00000000"/>
+    <w:sig w:usb0="A00002EF" w:usb1="4000207B" w:usb2="00000000" w:usb3="00000000" w:csb0="0000019F" w:csb1="00000000"/>
   </w:font>
 </w:fonts>
 </file>
 
 <file path=word/glossary/settings.xml><?xml version="1.0" encoding="utf-8"?>
-<w:settings xmlns:mc="http://schemas.openxmlformats.org/markup-compatibility/2006" xmlns:o="urn:schemas-microsoft-com:office:office" xmlns:r="http://schemas.openxmlformats.org/officeDocument/2006/relationships" xmlns:m="http://schemas.openxmlformats.org/officeDocument/2006/math" xmlns:v="urn:schemas-microsoft-com:vml" xmlns:w10="urn:schemas-microsoft-com:office:word" xmlns:w="http://schemas.openxmlformats.org/wordprocessingml/2006/main" xmlns:w14="http://schemas.microsoft.com/office/word/2010/wordml" xmlns:w15="http://schemas.microsoft.com/office/word/2012/wordml" xmlns:w16se="http://schemas.microsoft.com/office/word/2015/wordml/symex" xmlns:sl="http://schemas.openxmlformats.org/schemaLibrary/2006/main" mc:Ignorable="w14 w15 w16se">
+<w:settings xmlns:mc="http://schemas.openxmlformats.org/markup-compatibility/2006" xmlns:o="urn:schemas-microsoft-com:office:office" xmlns:r="http://schemas.openxmlformats.org/officeDocument/2006/relationships" xmlns:m="http://schemas.openxmlformats.org/officeDocument/2006/math" xmlns:v="urn:schemas-microsoft-com:vml" xmlns:w10="urn:schemas-microsoft-com:office:word" xmlns:w="http://schemas.openxmlformats.org/wordprocessingml/2006/main" xmlns:w14="http://schemas.microsoft.com/office/word/2010/wordml" xmlns:w15="http://schemas.microsoft.com/office/word/2012/wordml" xmlns:sl="http://schemas.openxmlformats.org/schemaLibrary/2006/main" mc:Ignorable="w14 w15">
   <w:view w:val="normal"/>
   <w:defaultTabStop w:val="708"/>
   <w:hyphenationZone w:val="425"/>
@@ -2827,6 +2788,7 @@
     <w:rsid w:val="001E19EE"/>
     <w:rsid w:val="00372862"/>
     <w:rsid w:val="0057787C"/>
+    <w:rsid w:val="006651FA"/>
     <w:rsid w:val="006731ED"/>
     <w:rsid w:val="00883731"/>
     <w:rsid w:val="009D57EE"/>
@@ -2856,7 +2818,7 @@
 </file>
 
 <file path=word/glossary/styles.xml><?xml version="1.0" encoding="utf-8"?>
-<w:styles xmlns:mc="http://schemas.openxmlformats.org/markup-compatibility/2006" xmlns:r="http://schemas.openxmlformats.org/officeDocument/2006/relationships" xmlns:w="http://schemas.openxmlformats.org/wordprocessingml/2006/main" xmlns:w14="http://schemas.microsoft.com/office/word/2010/wordml" xmlns:w15="http://schemas.microsoft.com/office/word/2012/wordml" xmlns:w16se="http://schemas.microsoft.com/office/word/2015/wordml/symex" mc:Ignorable="w14 w15 w16se">
+<w:styles xmlns:mc="http://schemas.openxmlformats.org/markup-compatibility/2006" xmlns:r="http://schemas.openxmlformats.org/officeDocument/2006/relationships" xmlns:w="http://schemas.openxmlformats.org/wordprocessingml/2006/main" xmlns:w14="http://schemas.microsoft.com/office/word/2010/wordml" xmlns:w15="http://schemas.microsoft.com/office/word/2012/wordml" mc:Ignorable="w14 w15">
   <w:docDefaults>
     <w:rPrDefault>
       <w:rPr>
@@ -2872,7 +2834,7 @@
       </w:pPr>
     </w:pPrDefault>
   </w:docDefaults>
-  <w:latentStyles w:defLockedState="0" w:defUIPriority="99" w:defSemiHidden="0" w:defUnhideWhenUsed="0" w:defQFormat="0" w:count="372">
+  <w:latentStyles w:defLockedState="0" w:defUIPriority="99" w:defSemiHidden="0" w:defUnhideWhenUsed="0" w:defQFormat="0" w:count="371">
     <w:lsdException w:name="Normal" w:uiPriority="0" w:qFormat="1"/>
     <w:lsdException w:name="heading 1" w:uiPriority="9" w:qFormat="1"/>
     <w:lsdException w:name="heading 2" w:semiHidden="1" w:uiPriority="9" w:unhideWhenUsed="1" w:qFormat="1"/>
@@ -2978,6 +2940,7 @@
     <w:lsdException w:name="HTML Sample" w:semiHidden="1" w:unhideWhenUsed="1"/>
     <w:lsdException w:name="HTML Typewriter" w:semiHidden="1" w:unhideWhenUsed="1"/>
     <w:lsdException w:name="HTML Variable" w:semiHidden="1" w:unhideWhenUsed="1"/>
+    <w:lsdException w:name="Normal Table" w:semiHidden="1" w:unhideWhenUsed="1"/>
     <w:lsdException w:name="annotation subject" w:semiHidden="1" w:unhideWhenUsed="1"/>
     <w:lsdException w:name="No List" w:semiHidden="1" w:unhideWhenUsed="1"/>
     <w:lsdException w:name="Outline List 1" w:semiHidden="1" w:unhideWhenUsed="1"/>
@@ -3024,8 +2987,10 @@
     <w:lsdException w:name="Table Subtle 2" w:semiHidden="1" w:unhideWhenUsed="1"/>
     <w:lsdException w:name="Table Web 1" w:semiHidden="1" w:unhideWhenUsed="1"/>
     <w:lsdException w:name="Table Web 2" w:semiHidden="1" w:unhideWhenUsed="1"/>
+    <w:lsdException w:name="Table Web 3" w:semiHidden="1" w:unhideWhenUsed="1"/>
     <w:lsdException w:name="Balloon Text" w:semiHidden="1" w:unhideWhenUsed="1"/>
     <w:lsdException w:name="Table Grid" w:uiPriority="39"/>
+    <w:lsdException w:name="Table Theme" w:semiHidden="1" w:unhideWhenUsed="1"/>
     <w:lsdException w:name="Placeholder Text" w:semiHidden="1"/>
     <w:lsdException w:name="No Spacing" w:uiPriority="1" w:qFormat="1"/>
     <w:lsdException w:name="Light Shading" w:uiPriority="60"/>
@@ -3241,7 +3206,6 @@
     <w:lsdException w:name="List Table 5 Dark Accent 6" w:uiPriority="50"/>
     <w:lsdException w:name="List Table 6 Colorful Accent 6" w:uiPriority="51"/>
     <w:lsdException w:name="List Table 7 Colorful Accent 6" w:uiPriority="52"/>
-    <w:lsdException w:name="Mention" w:semiHidden="1" w:unhideWhenUsed="1"/>
   </w:latentStyles>
   <w:style w:type="paragraph" w:default="1" w:styleId="Normal">
     <w:name w:val="Normal"/>
@@ -3286,7 +3250,7 @@
 </file>
 
 <file path=word/glossary/webSettings.xml><?xml version="1.0" encoding="utf-8"?>
-<w:webSettings xmlns:mc="http://schemas.openxmlformats.org/markup-compatibility/2006" xmlns:r="http://schemas.openxmlformats.org/officeDocument/2006/relationships" xmlns:w="http://schemas.openxmlformats.org/wordprocessingml/2006/main" xmlns:w14="http://schemas.microsoft.com/office/word/2010/wordml" xmlns:w15="http://schemas.microsoft.com/office/word/2012/wordml" xmlns:w16se="http://schemas.microsoft.com/office/word/2015/wordml/symex" mc:Ignorable="w14 w15 w16se">
+<w:webSettings xmlns:mc="http://schemas.openxmlformats.org/markup-compatibility/2006" xmlns:r="http://schemas.openxmlformats.org/officeDocument/2006/relationships" xmlns:w="http://schemas.openxmlformats.org/wordprocessingml/2006/main" xmlns:w14="http://schemas.microsoft.com/office/word/2010/wordml" xmlns:w15="http://schemas.microsoft.com/office/word/2012/wordml" mc:Ignorable="w14 w15">
   <w:optimizeForBrowser/>
   <w:allowPNG/>
 </w:webSettings>
@@ -3577,7 +3541,7 @@
 </file>
 
 <file path=customXml/itemProps2.xml><?xml version="1.0" encoding="utf-8"?>
-<ds:datastoreItem xmlns:ds="http://schemas.openxmlformats.org/officeDocument/2006/customXml" ds:itemID="{CE8CC84F-228E-4AAF-9001-3CB546C7DCBF}">
+<ds:datastoreItem xmlns:ds="http://schemas.openxmlformats.org/officeDocument/2006/customXml" ds:itemID="{DE64BFAC-2CDC-4EC7-820D-7FFE27B7B4A8}">
   <ds:schemaRefs>
     <ds:schemaRef ds:uri="http://schemas.openxmlformats.org/officeDocument/2006/bibliography"/>
   </ds:schemaRefs>

</xml_diff>